<commit_message>
refactor(week7): make Python eval script the focus of Lab 2
- Replace TypeScript SDK example with Python eval runner walkthrough
- Lab 2 now focuses on running scripts/run-funding-evals.py
- Add hands-on steps: dry-run, single eval, filter by difficulty
- Streamline appendix to be quick reference only
- Update week7 slides to match new lab structure
- Regenerate all PDFs, DOCX, and PPTX for weeks 1-8

Co-Authored-By: Claude Opus 4.5 <noreply@anthropic.com>
</commit_message>
<xml_diff>
--- a/weeks/docx/week1-session-plan.docx
+++ b/weeks/docx/week1-session-plan.docx
@@ -5,7 +5,6 @@
     <w:bookmarkStart w:id="60" w:name="X724fbaf0a8608984088698e51afe4b167ecc3d1"/>
     <w:p>
       <w:pPr>
-        <w:keepNext/>
         <w:pStyle w:val="Heading1"/>
       </w:pPr>
       <w:r>
@@ -156,7 +155,6 @@
     <w:p>
       <w:pPr>
         <w:pStyle w:val="SourceCode"/>
-        <w:shd w:val="clear" w:color="auto" w:fill="F8F8F8"/>
       </w:pPr>
       <w:r>
         <w:rPr>
@@ -232,8 +230,6 @@
     <w:bookmarkStart w:id="12" w:name="core-concepts-well-cover"/>
     <w:p>
       <w:pPr>
-        <w:spacing w:before="280"/>
-        <w:keepNext/>
         <w:pStyle w:val="Heading3"/>
       </w:pPr>
       <w:r>
@@ -1699,7 +1695,6 @@
     <w:p>
       <w:pPr>
         <w:pStyle w:val="SourceCode"/>
-        <w:shd w:val="clear" w:color="auto" w:fill="F8F8F8"/>
       </w:pPr>
       <w:r>
         <w:rPr>
@@ -1755,8 +1750,6 @@
     </w:p>
     <w:p>
       <w:pPr>
-        <w:spacing w:before="280"/>
-        <w:keepNext/>
         <w:pStyle w:val="FirstParagraph"/>
       </w:pPr>
       <w:r>
@@ -2607,7 +2600,6 @@
     <w:p>
       <w:pPr>
         <w:pStyle w:val="SourceCode"/>
-        <w:shd w:val="clear" w:color="auto" w:fill="F8F8F8"/>
       </w:pPr>
       <w:r>
         <w:rPr>
@@ -2618,8 +2610,6 @@
     </w:p>
     <w:p>
       <w:pPr>
-        <w:spacing w:before="280"/>
-        <w:keepNext/>
         <w:pStyle w:val="FirstParagraph"/>
       </w:pPr>
       <w:r>
@@ -2633,7 +2623,6 @@
     <w:p>
       <w:pPr>
         <w:pStyle w:val="SourceCode"/>
-        <w:shd w:val="clear" w:color="auto" w:fill="F8F8F8"/>
       </w:pPr>
       <w:r>
         <w:rPr>
@@ -2653,8 +2642,6 @@
     </w:p>
     <w:p>
       <w:pPr>
-        <w:spacing w:before="280"/>
-        <w:keepNext/>
         <w:pStyle w:val="FirstParagraph"/>
       </w:pPr>
       <w:r>
@@ -2697,7 +2684,6 @@
     <w:p>
       <w:pPr>
         <w:pStyle w:val="SourceCode"/>
-        <w:shd w:val="clear" w:color="auto" w:fill="F8F8F8"/>
       </w:pPr>
       <w:r>
         <w:rPr>
@@ -2827,8 +2813,6 @@
     <w:bookmarkStart w:id="30" w:name="task-2-clone-workshop-repo-5-min"/>
     <w:p>
       <w:pPr>
-        <w:spacing w:before="280"/>
-        <w:keepNext/>
         <w:pStyle w:val="Heading3"/>
       </w:pPr>
       <w:r>
@@ -2838,7 +2822,6 @@
     <w:p>
       <w:pPr>
         <w:pStyle w:val="SourceCode"/>
-        <w:shd w:val="clear" w:color="auto" w:fill="F8F8F8"/>
       </w:pPr>
       <w:r>
         <w:rPr>
@@ -2890,7 +2873,6 @@
     <w:bookmarkStart w:id="31" w:name="task-3-authenticate-test-10-min"/>
     <w:p>
       <w:pPr>
-        <w:spacing w:before="280"/>
         <w:pStyle w:val="Heading3"/>
       </w:pPr>
       <w:r>
@@ -2900,7 +2882,6 @@
     <w:p>
       <w:pPr>
         <w:pStyle w:val="SourceCode"/>
-        <w:shd w:val="clear" w:color="auto" w:fill="F8F8F8"/>
       </w:pPr>
       <w:r>
         <w:rPr>
@@ -2967,7 +2948,6 @@
     <w:bookmarkStart w:id="32" w:name="task-4-explore-the-repo-structure-5-min"/>
     <w:p>
       <w:pPr>
-        <w:spacing w:before="280"/>
         <w:pStyle w:val="Heading3"/>
       </w:pPr>
       <w:r>
@@ -2985,7 +2965,6 @@
     <w:p>
       <w:pPr>
         <w:pStyle w:val="SourceCode"/>
-        <w:shd w:val="clear" w:color="auto" w:fill="F8F8F8"/>
       </w:pPr>
       <w:r>
         <w:rPr>
@@ -2996,7 +2975,6 @@
     </w:p>
     <w:p>
       <w:pPr>
-        <w:spacing w:before="280"/>
         <w:pStyle w:val="FirstParagraph"/>
       </w:pPr>
       <w:r>
@@ -3365,7 +3343,6 @@
     <w:p>
       <w:pPr>
         <w:pStyle w:val="SourceCode"/>
-        <w:shd w:val="clear" w:color="auto" w:fill="F8F8F8"/>
       </w:pPr>
       <w:r>
         <w:rPr>
@@ -3484,8 +3461,6 @@
     </w:p>
     <w:p>
       <w:pPr>
-        <w:spacing w:before="280"/>
-        <w:keepNext/>
         <w:pStyle w:val="FirstParagraph"/>
       </w:pPr>
       <w:r>
@@ -3521,7 +3496,6 @@
     <w:p>
       <w:pPr>
         <w:pStyle w:val="SourceCode"/>
-        <w:shd w:val="clear" w:color="auto" w:fill="F8F8F8"/>
       </w:pPr>
       <w:r>
         <w:rPr>
@@ -3568,7 +3542,6 @@
     </w:p>
     <w:p>
       <w:pPr>
-        <w:spacing w:before="280"/>
         <w:pStyle w:val="FirstParagraph"/>
       </w:pPr>
       <w:r>
@@ -3604,7 +3577,6 @@
     <w:p>
       <w:pPr>
         <w:pStyle w:val="SourceCode"/>
-        <w:shd w:val="clear" w:color="auto" w:fill="F8F8F8"/>
       </w:pPr>
       <w:r>
         <w:rPr>
@@ -3657,7 +3629,6 @@
     </w:p>
     <w:p>
       <w:pPr>
-        <w:spacing w:before="280"/>
         <w:pStyle w:val="FirstParagraph"/>
       </w:pPr>
       <w:r>
@@ -3685,7 +3656,6 @@
     <w:p>
       <w:pPr>
         <w:pStyle w:val="SourceCode"/>
-        <w:shd w:val="clear" w:color="auto" w:fill="F8F8F8"/>
       </w:pPr>
       <w:r>
         <w:rPr>
@@ -3963,7 +3933,6 @@
     </w:p>
     <w:p>
       <w:pPr>
-        <w:spacing w:before="280"/>
         <w:pStyle w:val="FirstParagraph"/>
       </w:pPr>
       <w:r>
@@ -4033,7 +4002,6 @@
     <w:p>
       <w:pPr>
         <w:pStyle w:val="SourceCode"/>
-        <w:shd w:val="clear" w:color="auto" w:fill="F8F8F8"/>
       </w:pPr>
       <w:r>
         <w:rPr>
@@ -4128,8 +4096,6 @@
     </w:p>
     <w:p>
       <w:pPr>
-        <w:spacing w:before="280"/>
-        <w:keepNext/>
         <w:pStyle w:val="FirstParagraph"/>
       </w:pPr>
       <w:r>
@@ -4173,7 +4139,6 @@
     <w:p>
       <w:pPr>
         <w:pStyle w:val="SourceCode"/>
-        <w:shd w:val="clear" w:color="auto" w:fill="F8F8F8"/>
       </w:pPr>
       <w:r>
         <w:rPr>
@@ -4361,8 +4326,6 @@
     </w:p>
     <w:p>
       <w:pPr>
-        <w:spacing w:before="280"/>
-        <w:keepNext/>
         <w:pStyle w:val="FirstParagraph"/>
       </w:pPr>
       <w:r>
@@ -4755,7 +4718,6 @@
     <w:p>
       <w:pPr>
         <w:pStyle w:val="SourceCode"/>
-        <w:shd w:val="clear" w:color="auto" w:fill="F8F8F8"/>
       </w:pPr>
       <w:r>
         <w:rPr>
@@ -4873,9 +4835,6 @@
       </w:r>
     </w:p>
     <w:p>
-      <w:pPr>
-        <w:spacing w:before="280"/>
-      </w:pPr>
       <w:r>
         <w:pict>
           <v:rect style="width:0;height:1.5pt" o:hralign="center" o:hrstd="t" o:hr="t"/>
@@ -4887,7 +4846,6 @@
     <w:bookmarkStart w:id="46" w:name="X1d671ac923dcc889a512f1bf21d0ddefe653c69"/>
     <w:p>
       <w:pPr>
-        <w:keepNext/>
         <w:pStyle w:val="Heading2"/>
       </w:pPr>
       <w:r>
@@ -4955,7 +4913,6 @@
     <w:p>
       <w:pPr>
         <w:pStyle w:val="SourceCode"/>
-        <w:shd w:val="clear" w:color="auto" w:fill="F8F8F8"/>
       </w:pPr>
       <w:r>
         <w:rPr>
@@ -5062,7 +5019,6 @@
     </w:p>
     <w:p>
       <w:pPr>
-        <w:spacing w:before="280"/>
         <w:pStyle w:val="FirstParagraph"/>
       </w:pPr>
       <w:r>
@@ -5072,7 +5028,6 @@
     <w:p>
       <w:pPr>
         <w:pStyle w:val="SourceCode"/>
-        <w:shd w:val="clear" w:color="auto" w:fill="F8F8F8"/>
       </w:pPr>
       <w:r>
         <w:rPr>
@@ -5085,7 +5040,6 @@
     <w:bookmarkStart w:id="44" w:name="task-2-explore-built-in-tools-15-min"/>
     <w:p>
       <w:pPr>
-        <w:spacing w:before="280"/>
         <w:pStyle w:val="Heading3"/>
       </w:pPr>
       <w:r>
@@ -5103,7 +5057,6 @@
     <w:p>
       <w:pPr>
         <w:pStyle w:val="SourceCode"/>
-        <w:shd w:val="clear" w:color="auto" w:fill="F8F8F8"/>
       </w:pPr>
       <w:r>
         <w:rPr>
@@ -5121,7 +5074,7 @@
         <w:rPr>
           <w:rStyle w:val="VerbatimChar"/>
         </w:rPr>
-        <w:t xml:space="preserve">&gt; Read the sample-leads.csv and summarize what's in it</w:t>
+        <w:t xml:space="preserve">&gt; Read the startup-funding.db and summarize what's in it</w:t>
       </w:r>
       <w:r>
         <w:br/>
@@ -5150,7 +5103,6 @@
     </w:p>
     <w:p>
       <w:pPr>
-        <w:spacing w:before="280"/>
         <w:pStyle w:val="FirstParagraph"/>
       </w:pPr>
       <w:r>
@@ -5169,14 +5121,43 @@
     </w:p>
     <w:p>
       <w:pPr>
+        <w:pStyle w:val="FirstParagraph"/>
+      </w:pPr>
+      <w:r>
+        <w:rPr>
+          <w:b/>
+          <w:bCs/>
+        </w:rPr>
+        <w:t xml:space="preserve">About the dataset:</w:t>
+      </w:r>
+      <w:r>
+        <w:t xml:space="preserve"> </w:t>
+      </w:r>
+      <w:r>
+        <w:t xml:space="preserve">This repo includes</w:t>
+      </w:r>
+      <w:r>
+        <w:t xml:space="preserve"> </w:t>
+      </w:r>
+      <w:r>
+        <w:rPr>
+          <w:rStyle w:val="VerbatimChar"/>
+        </w:rPr>
+        <w:t xml:space="preserve">startup-funding.db</w:t>
+      </w:r>
+      <w:r>
+        <w:t xml:space="preserve">, a SQLite database modeled on real venture capital activity from 2018-2025. It has 200 startups (including AI coding tools like Cursor and Replit), 66 investors, and ~480 funding rounds across industries. We’ll use this dataset throughout the workshop to practice data analysis with Claude.</w:t>
+      </w:r>
+    </w:p>
+    <w:p>
+      <w:pPr>
         <w:pStyle w:val="SourceCode"/>
-        <w:shd w:val="clear" w:color="auto" w:fill="F8F8F8"/>
       </w:pPr>
       <w:r>
         <w:rPr>
           <w:rStyle w:val="VerbatimChar"/>
         </w:rPr>
-        <w:t xml:space="preserve">&gt; Look at data/sample-leads.csv. Tell me:</w:t>
+        <w:t xml:space="preserve">&gt; Look at data/startup-funding.db. Tell me:</w:t>
       </w:r>
       <w:r>
         <w:br/>
@@ -5217,7 +5198,6 @@
     </w:p>
     <w:p>
       <w:pPr>
-        <w:spacing w:before="280"/>
         <w:pStyle w:val="FirstParagraph"/>
       </w:pPr>
       <w:r>
@@ -6635,30 +6615,27 @@
     <w:name w:val="Normal"/>
     <w:qFormat/>
   </w:style>
-  <w:style w:type="paragraph" w:styleId="BodyText">
+  <w:style w:styleId="BodyText" w:type="paragraph">
     <w:name w:val="Body Text"/>
     <w:basedOn w:val="Normal"/>
+    <w:link w:val="BodyTextChar"/>
+    <w:qFormat/>
     <w:pPr>
-      <w:spacing w:before="0" w:after="200" w:line="300" w:lineRule="auto"/>
+      <w:spacing w:after="180" w:before="180"/>
     </w:pPr>
-    <w:rPr>
-      <w:rFonts w:ascii="Calibri" w:hAnsi="Calibri"/>
-      <w:sz w:val="24"/>
-      <w:szCs w:val="24"/>
-    </w:rPr>
-  </w:style>
-  <w:style w:type="paragraph" w:styleId="FirstParagraph">
+  </w:style>
+  <w:style w:customStyle="1" w:styleId="FirstParagraph" w:type="paragraph">
     <w:name w:val="First Paragraph"/>
     <w:basedOn w:val="BodyText"/>
-    <w:pPr>
-      <w:spacing w:before="0" w:after="200" w:line="300" w:lineRule="auto"/>
-    </w:pPr>
-  </w:style>
-  <w:style w:type="paragraph" w:styleId="Compact">
+    <w:next w:val="BodyText"/>
+    <w:qFormat/>
+  </w:style>
+  <w:style w:customStyle="1" w:styleId="Compact" w:type="paragraph">
     <w:name w:val="Compact"/>
     <w:basedOn w:val="BodyText"/>
+    <w:qFormat/>
     <w:pPr>
-      <w:spacing w:before="60" w:after="60" w:line="276" w:lineRule="auto"/>
+      <w:spacing w:after="36" w:before="36"/>
     </w:pPr>
   </w:style>
   <w:style w:styleId="Title" w:type="paragraph">
@@ -6794,64 +6771,71 @@
     <w:pPr/>
     <w:rPr/>
   </w:style>
-  <w:style w:type="paragraph" w:styleId="Heading1">
-    <w:name w:val="Heading 1"/>
+  <w:style w:styleId="Heading1" w:type="paragraph">
+    <w:name w:val="heading 1"/>
     <w:basedOn w:val="Normal"/>
     <w:next w:val="BodyText"/>
+    <w:link w:val="Heading1Char"/>
+    <w:uiPriority w:val="9"/>
+    <w:qFormat/>
+    <w:rsid w:val="00A10FD9"/>
     <w:pPr>
       <w:keepNext/>
       <w:keepLines/>
-      <w:widowControl/>
-      <w:spacing w:before="480" w:after="240" w:line="276" w:lineRule="auto"/>
+      <w:spacing w:after="80" w:before="360"/>
       <w:outlineLvl w:val="0"/>
     </w:pPr>
     <w:rPr>
-      <w:rFonts w:ascii="Calibri" w:hAnsi="Calibri"/>
-      <w:b/>
-      <w:bCs/>
+      <w:rFonts w:asciiTheme="majorHAnsi" w:cstheme="majorBidi" w:eastAsiaTheme="majorEastAsia" w:hAnsiTheme="majorHAnsi"/>
+      <w:color w:themeColor="accent1" w:themeShade="BF" w:val="0F4761"/>
       <w:sz w:val="40"/>
       <w:szCs w:val="40"/>
-      <w:color w:val="1a1a1a"/>
     </w:rPr>
   </w:style>
-  <w:style w:type="paragraph" w:styleId="Heading2">
-    <w:name w:val="Heading 2"/>
+  <w:style w:styleId="Heading2" w:type="paragraph">
+    <w:name w:val="heading 2"/>
     <w:basedOn w:val="Normal"/>
     <w:next w:val="BodyText"/>
+    <w:link w:val="Heading2Char"/>
+    <w:uiPriority w:val="9"/>
+    <w:semiHidden/>
+    <w:unhideWhenUsed/>
+    <w:qFormat/>
+    <w:rsid w:val="00A10FD9"/>
     <w:pPr>
       <w:keepNext/>
       <w:keepLines/>
-      <w:widowControl/>
-      <w:spacing w:before="360" w:after="160" w:line="276" w:lineRule="auto"/>
+      <w:spacing w:after="80" w:before="160"/>
       <w:outlineLvl w:val="1"/>
     </w:pPr>
     <w:rPr>
-      <w:rFonts w:ascii="Calibri" w:hAnsi="Calibri"/>
-      <w:b/>
-      <w:bCs/>
+      <w:rFonts w:asciiTheme="majorHAnsi" w:cstheme="majorBidi" w:eastAsiaTheme="majorEastAsia" w:hAnsiTheme="majorHAnsi"/>
+      <w:color w:themeColor="accent1" w:themeShade="BF" w:val="0F4761"/>
       <w:sz w:val="32"/>
       <w:szCs w:val="32"/>
-      <w:color w:val="333333"/>
     </w:rPr>
   </w:style>
-  <w:style w:type="paragraph" w:styleId="Heading3">
-    <w:name w:val="Heading 3"/>
+  <w:style w:styleId="Heading3" w:type="paragraph">
+    <w:name w:val="heading 3"/>
     <w:basedOn w:val="Normal"/>
     <w:next w:val="BodyText"/>
+    <w:link w:val="Heading3Char"/>
+    <w:uiPriority w:val="9"/>
+    <w:semiHidden/>
+    <w:unhideWhenUsed/>
+    <w:qFormat/>
+    <w:rsid w:val="00A10FD9"/>
     <w:pPr>
       <w:keepNext/>
       <w:keepLines/>
-      <w:widowControl/>
-      <w:spacing w:before="280" w:after="120" w:line="276" w:lineRule="auto"/>
+      <w:spacing w:after="80" w:before="160"/>
       <w:outlineLvl w:val="2"/>
     </w:pPr>
     <w:rPr>
-      <w:rFonts w:ascii="Calibri" w:hAnsi="Calibri"/>
-      <w:b/>
-      <w:bCs/>
-      <w:sz w:val="26"/>
-      <w:szCs w:val="26"/>
-      <w:color w:val="4d4d4d"/>
+      <w:rFonts w:cstheme="majorBidi" w:eastAsiaTheme="majorEastAsia"/>
+      <w:color w:themeColor="accent1" w:themeShade="BF" w:val="0F4761"/>
+      <w:sz w:val="28"/>
+      <w:szCs w:val="28"/>
     </w:rPr>
   </w:style>
   <w:style w:styleId="Heading4" w:type="paragraph">
@@ -7225,9 +7209,8 @@
     <w:name w:val="Verbatim Char"/>
     <w:basedOn w:val="BodyTextChar"/>
     <w:rPr>
-      <w:rFonts w:ascii="Courier New" w:hAnsi="Courier New" w:cs="Courier New"/>
-      <w:sz w:val="20"/>
-      <w:szCs w:val="20"/>
+      <w:rFonts w:ascii="Consolas" w:hAnsi="Consolas"/>
+      <w:sz w:val="22"/>
     </w:rPr>
   </w:style>
   <w:style w:customStyle="1" w:styleId="SectionNumber" w:type="character">
@@ -7271,17 +7254,8 @@
     <w:basedOn w:val="Normal"/>
     <w:link w:val="VerbatimChar"/>
     <w:pPr>
-      <w:keepNext/>
-      <w:keepLines/>
       <w:wordWrap w:val="off"/>
-      <w:spacing w:after="0" w:before="0" w:line="260" w:lineRule="exact"/>
-      <w:ind w:left="0"/>
     </w:pPr>
-    <w:rPr>
-      <w:rFonts w:ascii="Courier New" w:hAnsi="Courier New" w:cs="Courier New"/>
-      <w:sz w:val="20"/>
-      <w:szCs w:val="20"/>
-    </w:rPr>
   </w:style>
   <w:style w:type="character" w:customStyle="1" w:styleId="KeywordTok">
     <w:name w:val="KeywordTok"/>

</xml_diff>